<commit_message>
Filling up folder with stuff to include with manuscript submission
</commit_message>
<xml_diff>
--- a/MAGs_Manuscript_2018-06-05/supplemental_documents/Table S2.docx
+++ b/MAGs_Manuscript_2018-06-05/supplemental_documents/Table S2.docx
@@ -8,12 +8,8 @@
           <w:b/>
         </w:rPr>
       </w:pPr>
-      <w:r>
-        <w:rPr>
-          <w:b/>
-        </w:rPr>
-        <w:t>Table S2. Statistics from genome assembly and binning</w:t>
-      </w:r>
+      <w:bookmarkStart w:id="0" w:name="_GoBack"/>
+      <w:bookmarkEnd w:id="0"/>
     </w:p>
     <w:tbl>
       <w:tblPr>
@@ -44,7 +40,83 @@
           <w:tcPr>
             <w:tcW w:w="4234" w:type="dxa"/>
           </w:tcPr>
-          <w:p/>
+          <w:p>
+            <w:r>
+              <w:t>IMGOID</w:t>
+            </w:r>
+          </w:p>
+        </w:tc>
+        <w:tc>
+          <w:tcPr>
+            <w:tcW w:w="2585" w:type="dxa"/>
+          </w:tcPr>
+          <w:p>
+            <w:pPr>
+              <w:jc w:val="center"/>
+              <w:rPr>
+                <w:color w:val="000000"/>
+              </w:rPr>
+            </w:pPr>
+            <w:r>
+              <w:rPr>
+                <w:color w:val="000000"/>
+              </w:rPr>
+              <w:t>3300002835</w:t>
+            </w:r>
+          </w:p>
+        </w:tc>
+        <w:tc>
+          <w:tcPr>
+            <w:tcW w:w="2672" w:type="dxa"/>
+          </w:tcPr>
+          <w:p>
+            <w:pPr>
+              <w:jc w:val="center"/>
+              <w:rPr>
+                <w:color w:val="000000"/>
+              </w:rPr>
+            </w:pPr>
+            <w:r>
+              <w:rPr>
+                <w:color w:val="000000"/>
+              </w:rPr>
+              <w:t>3300000439</w:t>
+            </w:r>
+          </w:p>
+        </w:tc>
+        <w:tc>
+          <w:tcPr>
+            <w:tcW w:w="2667" w:type="dxa"/>
+          </w:tcPr>
+          <w:p>
+            <w:pPr>
+              <w:jc w:val="center"/>
+              <w:rPr>
+                <w:color w:val="000000"/>
+              </w:rPr>
+            </w:pPr>
+            <w:r>
+              <w:rPr>
+                <w:color w:val="000000"/>
+              </w:rPr>
+              <w:t>3300000553</w:t>
+            </w:r>
+          </w:p>
+        </w:tc>
+      </w:tr>
+      <w:tr>
+        <w:trPr>
+          <w:trHeight w:val="427"/>
+        </w:trPr>
+        <w:tc>
+          <w:tcPr>
+            <w:tcW w:w="4234" w:type="dxa"/>
+          </w:tcPr>
+          <w:p>
+            <w:r>
+              <w:t>Lake-layer</w:t>
+            </w:r>
+          </w:p>
         </w:tc>
         <w:tc>
           <w:tcPr>
@@ -122,7 +194,10 @@
               <w:jc w:val="center"/>
             </w:pPr>
             <w:r>
-              <w:t>45</w:t>
+              <w:t>4</w:t>
+            </w:r>
+            <w:r>
+              <w:t>7</w:t>
             </w:r>
           </w:p>
         </w:tc>
@@ -135,7 +210,10 @@
               <w:jc w:val="center"/>
             </w:pPr>
             <w:r>
-              <w:t>45</w:t>
+              <w:t>4</w:t>
+            </w:r>
+            <w:r>
+              <w:t>7</w:t>
             </w:r>
           </w:p>
         </w:tc>
@@ -574,12 +652,9 @@
       </w:tr>
     </w:tbl>
     <w:p/>
-    <w:p>
-      <w:bookmarkStart w:id="0" w:name="_GoBack"/>
-      <w:bookmarkEnd w:id="0"/>
-    </w:p>
+    <w:p/>
     <w:sectPr>
-      <w:footerReference w:type="default" r:id="rId4"/>
+      <w:footerReference w:type="default" r:id="rId6"/>
       <w:pgSz w:w="12240" w:h="15840"/>
       <w:pgMar w:top="1440" w:right="1440" w:bottom="1440" w:left="1440" w:header="720" w:footer="720" w:gutter="0"/>
       <w:lnNumType w:countBy="1" w:restart="continuous"/>
@@ -589,6 +664,31 @@
     </w:sectPr>
   </w:body>
 </w:document>
+</file>
+
+<file path=word/endnotes.xml><?xml version="1.0" encoding="utf-8"?>
+<w:endnotes xmlns:wpc="http://schemas.microsoft.com/office/word/2010/wordprocessingCanvas" xmlns:cx="http://schemas.microsoft.com/office/drawing/2014/chartex" xmlns:cx1="http://schemas.microsoft.com/office/drawing/2015/9/8/chartex" xmlns:cx2="http://schemas.microsoft.com/office/drawing/2015/10/21/chartex" xmlns:cx3="http://schemas.microsoft.com/office/drawing/2016/5/9/chartex" xmlns:cx4="http://schemas.microsoft.com/office/drawing/2016/5/10/chartex" xmlns:cx5="http://schemas.microsoft.com/office/drawing/2016/5/11/chartex" xmlns:cx6="http://schemas.microsoft.com/office/drawing/2016/5/12/chartex" xmlns:cx7="http://schemas.microsoft.com/office/drawing/2016/5/13/chartex" xmlns:cx8="http://schemas.microsoft.com/office/drawing/2016/5/14/chartex" xmlns:mc="http://schemas.openxmlformats.org/markup-compatibility/2006" xmlns:aink="http://schemas.microsoft.com/office/drawing/2016/ink" xmlns:am3d="http://schemas.microsoft.com/office/drawing/2017/model3d" xmlns:o="urn:schemas-microsoft-com:office:office" xmlns:r="http://schemas.openxmlformats.org/officeDocument/2006/relationships" xmlns:m="http://schemas.openxmlformats.org/officeDocument/2006/math" xmlns:v="urn:schemas-microsoft-com:vml" xmlns:wp14="http://schemas.microsoft.com/office/word/2010/wordprocessingDrawing" xmlns:wp="http://schemas.openxmlformats.org/drawingml/2006/wordprocessingDrawing" xmlns:w10="urn:schemas-microsoft-com:office:word" xmlns:w="http://schemas.openxmlformats.org/wordprocessingml/2006/main" xmlns:w14="http://schemas.microsoft.com/office/word/2010/wordml" xmlns:w15="http://schemas.microsoft.com/office/word/2012/wordml" xmlns:w16cid="http://schemas.microsoft.com/office/word/2016/wordml/cid" xmlns:w16se="http://schemas.microsoft.com/office/word/2015/wordml/symex" xmlns:wpg="http://schemas.microsoft.com/office/word/2010/wordprocessingGroup" xmlns:wpi="http://schemas.microsoft.com/office/word/2010/wordprocessingInk" xmlns:wne="http://schemas.microsoft.com/office/word/2006/wordml" xmlns:wps="http://schemas.microsoft.com/office/word/2010/wordprocessingShape" mc:Ignorable="w14 w15 w16se w16cid wp14">
+  <w:endnote w:type="separator" w:id="-1">
+    <w:p>
+      <w:pPr>
+        <w:spacing w:after="0" w:line="240" w:lineRule="auto"/>
+      </w:pPr>
+      <w:r>
+        <w:separator/>
+      </w:r>
+    </w:p>
+  </w:endnote>
+  <w:endnote w:type="continuationSeparator" w:id="0">
+    <w:p>
+      <w:pPr>
+        <w:spacing w:after="0" w:line="240" w:lineRule="auto"/>
+      </w:pPr>
+      <w:r>
+        <w:continuationSeparator/>
+      </w:r>
+    </w:p>
+  </w:endnote>
+</w:endnotes>
 </file>
 
 <file path=word/footer1.xml><?xml version="1.0" encoding="utf-8"?>
@@ -642,6 +742,31 @@
     </w:pPr>
   </w:p>
 </w:ftr>
+</file>
+
+<file path=word/footnotes.xml><?xml version="1.0" encoding="utf-8"?>
+<w:footnotes xmlns:wpc="http://schemas.microsoft.com/office/word/2010/wordprocessingCanvas" xmlns:cx="http://schemas.microsoft.com/office/drawing/2014/chartex" xmlns:cx1="http://schemas.microsoft.com/office/drawing/2015/9/8/chartex" xmlns:cx2="http://schemas.microsoft.com/office/drawing/2015/10/21/chartex" xmlns:cx3="http://schemas.microsoft.com/office/drawing/2016/5/9/chartex" xmlns:cx4="http://schemas.microsoft.com/office/drawing/2016/5/10/chartex" xmlns:cx5="http://schemas.microsoft.com/office/drawing/2016/5/11/chartex" xmlns:cx6="http://schemas.microsoft.com/office/drawing/2016/5/12/chartex" xmlns:cx7="http://schemas.microsoft.com/office/drawing/2016/5/13/chartex" xmlns:cx8="http://schemas.microsoft.com/office/drawing/2016/5/14/chartex" xmlns:mc="http://schemas.openxmlformats.org/markup-compatibility/2006" xmlns:aink="http://schemas.microsoft.com/office/drawing/2016/ink" xmlns:am3d="http://schemas.microsoft.com/office/drawing/2017/model3d" xmlns:o="urn:schemas-microsoft-com:office:office" xmlns:r="http://schemas.openxmlformats.org/officeDocument/2006/relationships" xmlns:m="http://schemas.openxmlformats.org/officeDocument/2006/math" xmlns:v="urn:schemas-microsoft-com:vml" xmlns:wp14="http://schemas.microsoft.com/office/word/2010/wordprocessingDrawing" xmlns:wp="http://schemas.openxmlformats.org/drawingml/2006/wordprocessingDrawing" xmlns:w10="urn:schemas-microsoft-com:office:word" xmlns:w="http://schemas.openxmlformats.org/wordprocessingml/2006/main" xmlns:w14="http://schemas.microsoft.com/office/word/2010/wordml" xmlns:w15="http://schemas.microsoft.com/office/word/2012/wordml" xmlns:w16cid="http://schemas.microsoft.com/office/word/2016/wordml/cid" xmlns:w16se="http://schemas.microsoft.com/office/word/2015/wordml/symex" xmlns:wpg="http://schemas.microsoft.com/office/word/2010/wordprocessingGroup" xmlns:wpi="http://schemas.microsoft.com/office/word/2010/wordprocessingInk" xmlns:wne="http://schemas.microsoft.com/office/word/2006/wordml" xmlns:wps="http://schemas.microsoft.com/office/word/2010/wordprocessingShape" mc:Ignorable="w14 w15 w16se w16cid wp14">
+  <w:footnote w:type="separator" w:id="-1">
+    <w:p>
+      <w:pPr>
+        <w:spacing w:after="0" w:line="240" w:lineRule="auto"/>
+      </w:pPr>
+      <w:r>
+        <w:separator/>
+      </w:r>
+    </w:p>
+  </w:footnote>
+  <w:footnote w:type="continuationSeparator" w:id="0">
+    <w:p>
+      <w:pPr>
+        <w:spacing w:after="0" w:line="240" w:lineRule="auto"/>
+      </w:pPr>
+      <w:r>
+        <w:continuationSeparator/>
+      </w:r>
+    </w:p>
+  </w:footnote>
+</w:footnotes>
 </file>
 
 <file path=word/styles.xml><?xml version="1.0" encoding="utf-8"?>

</xml_diff>